<commit_message>
Updates for iteration plan and state of project
</commit_message>
<xml_diff>
--- a/Phase3/Iteration Plan 2 and 3.docx
+++ b/Phase3/Iteration Plan 2 and 3.docx
@@ -29,28 +29,16 @@
     <w:p>
       <w:pPr>
         <w:shd w:val="clear" w:color="auto" w:fill="FFFFFF" w:themeFill="background1"/>
-      </w:pPr>
-      <w:r>
-        <w:t>After meeting with our group and evaluating the user stories, we decided to work on 3 User Stores (#2, 5, and 7). This is because</w:t>
-      </w:r>
-      <w:r>
-        <w:t xml:space="preserve"> they have to do with the above, and they will be fundamental parts for the rest of our software; especially when moving on to visualizing the data. We have sorted the user stories by Priority, then by Cost.</w:t>
-      </w:r>
-    </w:p>
-    <w:p>
-      <w:pPr>
-        <w:shd w:val="clear" w:color="auto" w:fill="FFFFFF" w:themeFill="background1"/>
         <w:rPr>
           <w:i/>
           <w:sz w:val="20"/>
         </w:rPr>
       </w:pPr>
       <w:r>
-        <w:rPr>
-          <w:i/>
-          <w:sz w:val="20"/>
-        </w:rPr>
-        <w:t>Note: From here on out we have changed from day’s to “Story Points (SP)”. We take the Fibonacci sequence (1, 2, 3, 5, 8 …), the larger the number the larger the task. 1 would be represented by the smallest (least complex/least time needed) task, and the rest of the numbers would be relative to that.</w:t>
+        <w:t>After meeting with our group and evaluating the user stories, we decided to work on 3 User Stores (#2, 5, and 7). This is because</w:t>
+      </w:r>
+      <w:r>
+        <w:t xml:space="preserve"> they have to do with the above, and they will be fundamental parts for the rest of our software; especially when moving on to visualizing the data. We have sorted the user stories by Priority, then by Cost.</w:t>
       </w:r>
     </w:p>
     <w:p>
@@ -70,7 +58,19 @@
         <w:rPr>
           <w:b/>
         </w:rPr>
-        <w:t>r Stores: 3</w:t>
+        <w:t>r Stor</w:t>
+      </w:r>
+      <w:r>
+        <w:rPr>
+          <w:b/>
+        </w:rPr>
+        <w:t>i</w:t>
+      </w:r>
+      <w:r>
+        <w:rPr>
+          <w:b/>
+        </w:rPr>
+        <w:t>es: 3</w:t>
       </w:r>
       <w:r>
         <w:rPr>
@@ -83,13 +83,7 @@
         <w:rPr>
           <w:b/>
         </w:rPr>
-        <w:t xml:space="preserve">6 </w:t>
-      </w:r>
-      <w:r>
-        <w:rPr>
-          <w:b/>
-        </w:rPr>
-        <w:t>SP</w:t>
+        <w:t>10 Hours</w:t>
       </w:r>
       <w:r>
         <w:rPr>
@@ -145,9 +139,9 @@
         <w:tblLook w:val="04A0" w:firstRow="1" w:lastRow="0" w:firstColumn="1" w:lastColumn="0" w:noHBand="0" w:noVBand="1"/>
       </w:tblPr>
       <w:tblGrid>
-        <w:gridCol w:w="846"/>
+        <w:gridCol w:w="895"/>
         <w:gridCol w:w="992"/>
-        <w:gridCol w:w="7512"/>
+        <w:gridCol w:w="7463"/>
       </w:tblGrid>
       <w:tr>
         <w:tc>
@@ -167,7 +161,15 @@
               <w:rPr>
                 <w:b/>
               </w:rPr>
-              <w:t>USER STORIES</w:t>
+              <w:t>USER STO</w:t>
+            </w:r>
+            <w:bookmarkStart w:id="0" w:name="_GoBack"/>
+            <w:bookmarkEnd w:id="0"/>
+            <w:r>
+              <w:rPr>
+                <w:b/>
+              </w:rPr>
+              <w:t>RIES</w:t>
             </w:r>
           </w:p>
         </w:tc>
@@ -194,7 +196,7 @@
               <w:rPr>
                 <w:b/>
               </w:rPr>
-              <w:t>SP</w:t>
+              <w:t>Hours</w:t>
             </w:r>
             <w:r>
               <w:rPr>
@@ -267,7 +269,7 @@
               <w:shd w:val="clear" w:color="auto" w:fill="FFFFFF" w:themeFill="background1"/>
             </w:pPr>
             <w:r>
-              <w:t>2</w:t>
+              <w:t>4</w:t>
             </w:r>
           </w:p>
         </w:tc>
@@ -317,7 +319,7 @@
               <w:shd w:val="clear" w:color="auto" w:fill="FFFFFF" w:themeFill="background1"/>
             </w:pPr>
             <w:r>
-              <w:t>3</w:t>
+              <w:t>4</w:t>
             </w:r>
           </w:p>
         </w:tc>
@@ -360,7 +362,7 @@
               <w:shd w:val="clear" w:color="auto" w:fill="FFFFFF" w:themeFill="background1"/>
             </w:pPr>
             <w:r>
-              <w:t>1</w:t>
+              <w:t>2</w:t>
             </w:r>
           </w:p>
         </w:tc>
@@ -484,6 +486,22 @@
     <w:p>
       <w:pPr>
         <w:shd w:val="clear" w:color="auto" w:fill="FFFFFF" w:themeFill="background1"/>
+        <w:rPr>
+          <w:b/>
+        </w:rPr>
+      </w:pPr>
+    </w:p>
+    <w:p>
+      <w:pPr>
+        <w:shd w:val="clear" w:color="auto" w:fill="FFFFFF" w:themeFill="background1"/>
+        <w:rPr>
+          <w:b/>
+        </w:rPr>
+      </w:pPr>
+    </w:p>
+    <w:p>
+      <w:pPr>
+        <w:shd w:val="clear" w:color="auto" w:fill="FFFFFF" w:themeFill="background1"/>
         <w:jc w:val="center"/>
         <w:rPr>
           <w:b/>
@@ -530,36 +548,7 @@
       </w:r>
       <w:r>
         <w:tab/>
-      </w:r>
-      <w:r>
-        <w:t>After meeting with our group and evaluating the user stories, we deci</w:t>
-      </w:r>
-      <w:r>
-        <w:t>ded to work on 3 User Stores (#4</w:t>
-      </w:r>
-      <w:r>
-        <w:t xml:space="preserve">, </w:t>
-      </w:r>
-      <w:r>
-        <w:t>11</w:t>
-      </w:r>
-      <w:r>
-        <w:t>,</w:t>
-      </w:r>
-      <w:r>
-        <w:t xml:space="preserve"> 12, 16, 17,</w:t>
-      </w:r>
-      <w:r>
-        <w:t xml:space="preserve"> </w:t>
-      </w:r>
-      <w:r>
-        <w:t>and 18</w:t>
-      </w:r>
-      <w:r>
-        <w:t xml:space="preserve">). This is because they have to do with the above, and they will be </w:t>
-      </w:r>
-      <w:r>
-        <w:t>key so that we can start working on a clean version of the frontend product. We have sorted the user stories by priority and then cost.</w:t>
+        <w:t>After meeting with our group and evaluating the user stories, we decided to work on 3 User Stores (#4, 11, 12, 16, 17, and 18). This is because they have to do with the above, and they will be key so that we can start working on a clean version of the frontend product. We have sorted the user stories by priority and then cost.</w:t>
       </w:r>
     </w:p>
     <w:p>
@@ -579,7 +568,19 @@
         <w:rPr>
           <w:b/>
         </w:rPr>
-        <w:t>r Stores: 6</w:t>
+        <w:t>r Stor</w:t>
+      </w:r>
+      <w:r>
+        <w:rPr>
+          <w:b/>
+        </w:rPr>
+        <w:t>i</w:t>
+      </w:r>
+      <w:r>
+        <w:rPr>
+          <w:b/>
+        </w:rPr>
+        <w:t>es: 6</w:t>
       </w:r>
       <w:r>
         <w:rPr>
@@ -592,10 +593,8 @@
         <w:rPr>
           <w:b/>
         </w:rPr>
-        <w:t>13 SP</w:t>
-      </w:r>
-      <w:bookmarkStart w:id="0" w:name="_GoBack"/>
-      <w:bookmarkEnd w:id="0"/>
+        <w:t>21 Hours</w:t>
+      </w:r>
       <w:r>
         <w:rPr>
           <w:b/>
@@ -644,9 +643,9 @@
         <w:tblLook w:val="04A0" w:firstRow="1" w:lastRow="0" w:firstColumn="1" w:lastColumn="0" w:noHBand="0" w:noVBand="1"/>
       </w:tblPr>
       <w:tblGrid>
-        <w:gridCol w:w="846"/>
+        <w:gridCol w:w="895"/>
         <w:gridCol w:w="992"/>
-        <w:gridCol w:w="7512"/>
+        <w:gridCol w:w="7463"/>
       </w:tblGrid>
       <w:tr>
         <w:tc>
@@ -674,7 +673,7 @@
       <w:tr>
         <w:tc>
           <w:tcPr>
-            <w:tcW w:w="846" w:type="dxa"/>
+            <w:tcW w:w="895" w:type="dxa"/>
           </w:tcPr>
           <w:p>
             <w:pPr>
@@ -693,7 +692,7 @@
               <w:rPr>
                 <w:b/>
               </w:rPr>
-              <w:t>SP</w:t>
+              <w:t>Hours</w:t>
             </w:r>
             <w:r>
               <w:rPr>
@@ -738,7 +737,7 @@
         </w:tc>
         <w:tc>
           <w:tcPr>
-            <w:tcW w:w="7512" w:type="dxa"/>
+            <w:tcW w:w="7463" w:type="dxa"/>
           </w:tcPr>
           <w:p>
             <w:pPr>
@@ -759,14 +758,14 @@
       <w:tr>
         <w:tc>
           <w:tcPr>
-            <w:tcW w:w="846" w:type="dxa"/>
-          </w:tcPr>
-          <w:p>
-            <w:pPr>
-              <w:shd w:val="clear" w:color="auto" w:fill="FFFFFF" w:themeFill="background1"/>
-            </w:pPr>
-            <w:r>
-              <w:t>3</w:t>
+            <w:tcW w:w="895" w:type="dxa"/>
+          </w:tcPr>
+          <w:p>
+            <w:pPr>
+              <w:shd w:val="clear" w:color="auto" w:fill="FFFFFF" w:themeFill="background1"/>
+            </w:pPr>
+            <w:r>
+              <w:t>8</w:t>
             </w:r>
           </w:p>
         </w:tc>
@@ -786,7 +785,7 @@
         </w:tc>
         <w:tc>
           <w:tcPr>
-            <w:tcW w:w="7512" w:type="dxa"/>
+            <w:tcW w:w="7463" w:type="dxa"/>
             <w:shd w:val="clear" w:color="auto" w:fill="auto"/>
           </w:tcPr>
           <w:p>
@@ -794,7 +793,7 @@
               <w:shd w:val="clear" w:color="auto" w:fill="FFFFFF" w:themeFill="background1"/>
             </w:pPr>
             <w:r>
-              <w:t>4. As a Librarian, I want the capability to halt the application at any time in safe way, so that I can stop the operation in time of emergency and still keep the data.</w:t>
+              <w:t>18. As a Researcher, I want to be able to view the collected data in interactive visualizations, so that I am more efficient in my analysis and presentation of the data.</w:t>
             </w:r>
           </w:p>
         </w:tc>
@@ -802,14 +801,14 @@
       <w:tr>
         <w:tc>
           <w:tcPr>
-            <w:tcW w:w="846" w:type="dxa"/>
-          </w:tcPr>
-          <w:p>
-            <w:pPr>
-              <w:shd w:val="clear" w:color="auto" w:fill="FFFFFF" w:themeFill="background1"/>
-            </w:pPr>
-            <w:r>
-              <w:t>3</w:t>
+            <w:tcW w:w="895" w:type="dxa"/>
+          </w:tcPr>
+          <w:p>
+            <w:pPr>
+              <w:shd w:val="clear" w:color="auto" w:fill="FFFFFF" w:themeFill="background1"/>
+            </w:pPr>
+            <w:r>
+              <w:t>5</w:t>
             </w:r>
           </w:p>
         </w:tc>
@@ -829,7 +828,7 @@
         </w:tc>
         <w:tc>
           <w:tcPr>
-            <w:tcW w:w="7512" w:type="dxa"/>
+            <w:tcW w:w="7463" w:type="dxa"/>
             <w:shd w:val="clear" w:color="auto" w:fill="auto"/>
           </w:tcPr>
           <w:p>
@@ -837,7 +836,7 @@
               <w:shd w:val="clear" w:color="auto" w:fill="FFFFFF" w:themeFill="background1"/>
             </w:pPr>
             <w:r>
-              <w:t>18. As a Researcher, I want to be able to view the collected data in interactive visualizations, so that I am more efficient in my analysis and presentation of the data.</w:t>
+              <w:t>4. As a Librarian, I want the capability to halt the application at any time in safe way, so that I can stop the operation in time of emergency and still keep the data.</w:t>
             </w:r>
           </w:p>
         </w:tc>
@@ -845,14 +844,14 @@
       <w:tr>
         <w:tc>
           <w:tcPr>
-            <w:tcW w:w="846" w:type="dxa"/>
-          </w:tcPr>
-          <w:p>
-            <w:pPr>
-              <w:shd w:val="clear" w:color="auto" w:fill="FFFFFF" w:themeFill="background1"/>
-            </w:pPr>
-            <w:r>
-              <w:t>2</w:t>
+            <w:tcW w:w="895" w:type="dxa"/>
+          </w:tcPr>
+          <w:p>
+            <w:pPr>
+              <w:shd w:val="clear" w:color="auto" w:fill="FFFFFF" w:themeFill="background1"/>
+            </w:pPr>
+            <w:r>
+              <w:t>3</w:t>
             </w:r>
           </w:p>
         </w:tc>
@@ -872,7 +871,50 @@
         </w:tc>
         <w:tc>
           <w:tcPr>
-            <w:tcW w:w="7512" w:type="dxa"/>
+            <w:tcW w:w="7463" w:type="dxa"/>
+            <w:shd w:val="clear" w:color="auto" w:fill="auto"/>
+          </w:tcPr>
+          <w:p>
+            <w:pPr>
+              <w:shd w:val="clear" w:color="auto" w:fill="FFFFFF" w:themeFill="background1"/>
+            </w:pPr>
+            <w:r>
+              <w:t>16. As a Researcher, I want to have a search feature, so that I could find my information more efficiently.</w:t>
+            </w:r>
+          </w:p>
+        </w:tc>
+      </w:tr>
+      <w:tr>
+        <w:tc>
+          <w:tcPr>
+            <w:tcW w:w="895" w:type="dxa"/>
+          </w:tcPr>
+          <w:p>
+            <w:pPr>
+              <w:shd w:val="clear" w:color="auto" w:fill="FFFFFF" w:themeFill="background1"/>
+            </w:pPr>
+            <w:r>
+              <w:t>2</w:t>
+            </w:r>
+          </w:p>
+        </w:tc>
+        <w:tc>
+          <w:tcPr>
+            <w:tcW w:w="992" w:type="dxa"/>
+            <w:shd w:val="clear" w:color="auto" w:fill="auto"/>
+          </w:tcPr>
+          <w:p>
+            <w:pPr>
+              <w:shd w:val="clear" w:color="auto" w:fill="FFFFFF" w:themeFill="background1"/>
+            </w:pPr>
+            <w:r>
+              <w:t>H</w:t>
+            </w:r>
+          </w:p>
+        </w:tc>
+        <w:tc>
+          <w:tcPr>
+            <w:tcW w:w="7463" w:type="dxa"/>
             <w:shd w:val="clear" w:color="auto" w:fill="auto"/>
           </w:tcPr>
           <w:p>
@@ -901,7 +943,7 @@
       <w:tr>
         <w:tc>
           <w:tcPr>
-            <w:tcW w:w="846" w:type="dxa"/>
+            <w:tcW w:w="895" w:type="dxa"/>
           </w:tcPr>
           <w:p>
             <w:pPr>
@@ -922,13 +964,13 @@
               <w:shd w:val="clear" w:color="auto" w:fill="FFFFFF" w:themeFill="background1"/>
             </w:pPr>
             <w:r>
-              <w:t>H</w:t>
-            </w:r>
-          </w:p>
-        </w:tc>
-        <w:tc>
-          <w:tcPr>
-            <w:tcW w:w="7512" w:type="dxa"/>
+              <w:t>M</w:t>
+            </w:r>
+          </w:p>
+        </w:tc>
+        <w:tc>
+          <w:tcPr>
+            <w:tcW w:w="7463" w:type="dxa"/>
             <w:shd w:val="clear" w:color="auto" w:fill="auto"/>
           </w:tcPr>
           <w:p>
@@ -936,7 +978,14 @@
               <w:shd w:val="clear" w:color="auto" w:fill="FFFFFF" w:themeFill="background1"/>
             </w:pPr>
             <w:r>
-              <w:t>16. As a Researcher, I want to have a search feature, so that I could find my information more efficiently.</w:t>
+              <w:t>17.</w:t>
+            </w:r>
+            <w:r>
+              <w:rPr>
+                <w:rFonts w:cs="Arial"/>
+                <w:shd w:val="clear" w:color="auto" w:fill="F0F0F0"/>
+              </w:rPr>
+              <w:t xml:space="preserve"> As a Researcher, I want to have a sorting feature, so that I could get my information faster and organized.</w:t>
             </w:r>
           </w:p>
         </w:tc>
@@ -944,14 +993,14 @@
       <w:tr>
         <w:tc>
           <w:tcPr>
-            <w:tcW w:w="846" w:type="dxa"/>
-          </w:tcPr>
-          <w:p>
-            <w:pPr>
-              <w:shd w:val="clear" w:color="auto" w:fill="FFFFFF" w:themeFill="background1"/>
-            </w:pPr>
-            <w:r>
-              <w:t>2</w:t>
+            <w:tcW w:w="895" w:type="dxa"/>
+          </w:tcPr>
+          <w:p>
+            <w:pPr>
+              <w:shd w:val="clear" w:color="auto" w:fill="FFFFFF" w:themeFill="background1"/>
+            </w:pPr>
+            <w:r>
+              <w:t>1</w:t>
             </w:r>
           </w:p>
         </w:tc>
@@ -971,7 +1020,7 @@
         </w:tc>
         <w:tc>
           <w:tcPr>
-            <w:tcW w:w="7512" w:type="dxa"/>
+            <w:tcW w:w="7463" w:type="dxa"/>
             <w:shd w:val="clear" w:color="auto" w:fill="auto"/>
           </w:tcPr>
           <w:p>
@@ -979,78 +1028,14 @@
               <w:shd w:val="clear" w:color="auto" w:fill="FFFFFF" w:themeFill="background1"/>
             </w:pPr>
             <w:r>
-              <w:t>17.</w:t>
+              <w:t>12.</w:t>
             </w:r>
             <w:r>
               <w:rPr>
                 <w:rFonts w:cs="Arial"/>
                 <w:shd w:val="clear" w:color="auto" w:fill="F0F0F0"/>
               </w:rPr>
-              <w:t xml:space="preserve"> </w:t>
-            </w:r>
-            <w:r>
-              <w:rPr>
-                <w:rFonts w:cs="Arial"/>
-                <w:shd w:val="clear" w:color="auto" w:fill="F0F0F0"/>
-              </w:rPr>
-              <w:t>As a Researcher, I want to have a sorting feature, so that I could get my information faster and organized.</w:t>
-            </w:r>
-          </w:p>
-        </w:tc>
-      </w:tr>
-      <w:tr>
-        <w:tc>
-          <w:tcPr>
-            <w:tcW w:w="846" w:type="dxa"/>
-          </w:tcPr>
-          <w:p>
-            <w:pPr>
-              <w:shd w:val="clear" w:color="auto" w:fill="FFFFFF" w:themeFill="background1"/>
-            </w:pPr>
-            <w:r>
-              <w:t>1</w:t>
-            </w:r>
-          </w:p>
-        </w:tc>
-        <w:tc>
-          <w:tcPr>
-            <w:tcW w:w="992" w:type="dxa"/>
-            <w:shd w:val="clear" w:color="auto" w:fill="auto"/>
-          </w:tcPr>
-          <w:p>
-            <w:pPr>
-              <w:shd w:val="clear" w:color="auto" w:fill="FFFFFF" w:themeFill="background1"/>
-            </w:pPr>
-            <w:r>
-              <w:t>M</w:t>
-            </w:r>
-          </w:p>
-        </w:tc>
-        <w:tc>
-          <w:tcPr>
-            <w:tcW w:w="7512" w:type="dxa"/>
-            <w:shd w:val="clear" w:color="auto" w:fill="auto"/>
-          </w:tcPr>
-          <w:p>
-            <w:pPr>
-              <w:shd w:val="clear" w:color="auto" w:fill="FFFFFF" w:themeFill="background1"/>
-            </w:pPr>
-            <w:r>
-              <w:t>12.</w:t>
-            </w:r>
-            <w:r>
-              <w:rPr>
-                <w:rFonts w:cs="Arial"/>
-                <w:shd w:val="clear" w:color="auto" w:fill="F0F0F0"/>
-              </w:rPr>
-              <w:t xml:space="preserve"> </w:t>
-            </w:r>
-            <w:r>
-              <w:rPr>
-                <w:rFonts w:cs="Arial"/>
-                <w:shd w:val="clear" w:color="auto" w:fill="F0F0F0"/>
-              </w:rPr>
-              <w:t>As a Researcher, I want to be able to reset my password with security question, so that I can set new password if I forget the old one.</w:t>
+              <w:t xml:space="preserve"> As a Researcher, I want to be able to reset my password with security question, so that I can set new password if I forget the old one.</w:t>
             </w:r>
           </w:p>
         </w:tc>

</xml_diff>

<commit_message>
Updated Iteration Plan 2 and 3.docx
to include project velocity, as previous commit
</commit_message>
<xml_diff>
--- a/Phase3/Iteration Plan 2 and 3.docx
+++ b/Phase3/Iteration Plan 2 and 3.docx
@@ -161,15 +161,7 @@
               <w:rPr>
                 <w:b/>
               </w:rPr>
-              <w:t>USER STO</w:t>
-            </w:r>
-            <w:bookmarkStart w:id="0" w:name="_GoBack"/>
-            <w:bookmarkEnd w:id="0"/>
-            <w:r>
-              <w:rPr>
-                <w:b/>
-              </w:rPr>
-              <w:t>RIES</w:t>
+              <w:t>USER STORIES</w:t>
             </w:r>
           </w:p>
         </w:tc>
@@ -414,113 +406,15 @@
     <w:p>
       <w:pPr>
         <w:shd w:val="clear" w:color="auto" w:fill="FFFFFF" w:themeFill="background1"/>
-        <w:rPr>
-          <w:b/>
-        </w:rPr>
-      </w:pPr>
-    </w:p>
-    <w:p>
-      <w:pPr>
-        <w:shd w:val="clear" w:color="auto" w:fill="FFFFFF" w:themeFill="background1"/>
-        <w:rPr>
-          <w:b/>
-        </w:rPr>
-      </w:pPr>
-    </w:p>
-    <w:p>
-      <w:pPr>
-        <w:shd w:val="clear" w:color="auto" w:fill="FFFFFF" w:themeFill="background1"/>
-        <w:rPr>
-          <w:b/>
-        </w:rPr>
-      </w:pPr>
-    </w:p>
-    <w:p>
-      <w:pPr>
-        <w:shd w:val="clear" w:color="auto" w:fill="FFFFFF" w:themeFill="background1"/>
-        <w:rPr>
-          <w:b/>
-        </w:rPr>
-      </w:pPr>
-    </w:p>
-    <w:p>
-      <w:pPr>
-        <w:shd w:val="clear" w:color="auto" w:fill="FFFFFF" w:themeFill="background1"/>
-        <w:rPr>
-          <w:b/>
-        </w:rPr>
-      </w:pPr>
-    </w:p>
-    <w:p>
-      <w:pPr>
-        <w:shd w:val="clear" w:color="auto" w:fill="FFFFFF" w:themeFill="background1"/>
-        <w:rPr>
-          <w:b/>
-        </w:rPr>
-      </w:pPr>
-    </w:p>
-    <w:p>
-      <w:pPr>
-        <w:shd w:val="clear" w:color="auto" w:fill="FFFFFF" w:themeFill="background1"/>
-        <w:rPr>
-          <w:b/>
-        </w:rPr>
-      </w:pPr>
-    </w:p>
-    <w:p>
-      <w:pPr>
-        <w:shd w:val="clear" w:color="auto" w:fill="FFFFFF" w:themeFill="background1"/>
-        <w:rPr>
-          <w:b/>
-        </w:rPr>
-      </w:pPr>
-    </w:p>
-    <w:p>
-      <w:pPr>
-        <w:shd w:val="clear" w:color="auto" w:fill="FFFFFF" w:themeFill="background1"/>
-        <w:rPr>
-          <w:b/>
-        </w:rPr>
-      </w:pPr>
-    </w:p>
-    <w:p>
-      <w:pPr>
-        <w:shd w:val="clear" w:color="auto" w:fill="FFFFFF" w:themeFill="background1"/>
-        <w:rPr>
-          <w:b/>
-        </w:rPr>
-      </w:pPr>
-    </w:p>
-    <w:p>
-      <w:pPr>
-        <w:shd w:val="clear" w:color="auto" w:fill="FFFFFF" w:themeFill="background1"/>
-        <w:rPr>
-          <w:b/>
-        </w:rPr>
-      </w:pPr>
-    </w:p>
-    <w:p>
-      <w:pPr>
-        <w:shd w:val="clear" w:color="auto" w:fill="FFFFFF" w:themeFill="background1"/>
         <w:jc w:val="center"/>
         <w:rPr>
           <w:b/>
         </w:rPr>
       </w:pPr>
-    </w:p>
-    <w:p>
-      <w:pPr>
-        <w:shd w:val="clear" w:color="auto" w:fill="FFFFFF" w:themeFill="background1"/>
-        <w:jc w:val="center"/>
-        <w:rPr>
-          <w:b/>
-        </w:rPr>
-      </w:pPr>
-      <w:r>
-        <w:rPr>
-          <w:b/>
-        </w:rPr>
-        <w:lastRenderedPageBreak/>
+      <w:r>
+        <w:rPr>
+          <w:b/>
+        </w:rPr>
         <w:t>Iteration Plan 3</w:t>
       </w:r>
     </w:p>
@@ -665,6 +559,7 @@
               <w:rPr>
                 <w:b/>
               </w:rPr>
+              <w:lastRenderedPageBreak/>
               <w:t>USER STORIES</w:t>
             </w:r>
           </w:p>
@@ -1044,10 +939,36 @@
     <w:p>
       <w:pPr>
         <w:shd w:val="clear" w:color="auto" w:fill="FFFFFF" w:themeFill="background1"/>
-        <w:rPr>
-          <w:b/>
-        </w:rPr>
-      </w:pPr>
+        <w:jc w:val="center"/>
+        <w:rPr>
+          <w:b/>
+        </w:rPr>
+      </w:pPr>
+      <w:r>
+        <w:rPr>
+          <w:b/>
+        </w:rPr>
+        <w:br/>
+        <w:t>Project Velocity</w:t>
+      </w:r>
+    </w:p>
+    <w:p>
+      <w:pPr>
+        <w:shd w:val="clear" w:color="auto" w:fill="FFFFFF" w:themeFill="background1"/>
+      </w:pPr>
+      <w:r>
+        <w:t>Since we are using different costs for iteration 2 and 3, we have decided not to include iteration 1 for project velocity.</w:t>
+      </w:r>
+    </w:p>
+    <w:p>
+      <w:pPr>
+        <w:shd w:val="clear" w:color="auto" w:fill="FFFFFF" w:themeFill="background1"/>
+      </w:pPr>
+      <w:r>
+        <w:t>In Iteration 2, we completed 10 hours in the span of 7 days, and in iteration 3 we completed 8 hours with user stories 18 and 4 uncompleted. We have however had some progress on those user stories so we will add 2 more hours to iteration 3 completion. Thus we have 10 hours for both iteration 2 and 3. Our velocity for both iterations were 10 hours per iteration of 7 days. We will try to make future iterations follow this velocity.</w:t>
+      </w:r>
+      <w:bookmarkStart w:id="0" w:name="_GoBack"/>
+      <w:bookmarkEnd w:id="0"/>
     </w:p>
     <w:sectPr>
       <w:pgSz w:w="12240" w:h="15840"/>
@@ -1882,4 +1803,16 @@
     </a:ext>
   </a:extLst>
 </a:theme>
+</file>
+
+<file path=customXml/item1.xml><?xml version="1.0" encoding="utf-8"?>
+<b:Sources xmlns:b="http://schemas.openxmlformats.org/officeDocument/2006/bibliography" xmlns="http://schemas.openxmlformats.org/officeDocument/2006/bibliography" SelectedStyle="\APASixthEditionOfficeOnline.xsl" StyleName="APA" Version="6"/>
+</file>
+
+<file path=customXml/itemProps1.xml><?xml version="1.0" encoding="utf-8"?>
+<ds:datastoreItem xmlns:ds="http://schemas.openxmlformats.org/officeDocument/2006/customXml" ds:itemID="{AE17139C-9A3E-437F-9778-2600D0FB1A13}">
+  <ds:schemaRefs>
+    <ds:schemaRef ds:uri="http://schemas.openxmlformats.org/officeDocument/2006/bibliography"/>
+  </ds:schemaRefs>
+</ds:datastoreItem>
 </file>
</xml_diff>